<commit_message>
Opis interfejsu mongod w dokumencie Szczegolowa_Koncepcja_Rozwiazania
</commit_message>
<xml_diff>
--- a/Dokumenty - etap 2/Szczegolowa_Kocepcja_Rozwiazania.docx
+++ b/Dokumenty - etap 2/Szczegolowa_Kocepcja_Rozwiazania.docx
@@ -321,24 +321,1238 @@
       </w:r>
     </w:p>
     <w:p>
-      <w:bookmarkStart w:id="0" w:name="_GoBack"/>
+      <w:pPr>
+        <w:pStyle w:val="Spistreci1"/>
+        <w:rPr>
+          <w:rFonts w:asciiTheme="minorHAnsi" w:hAnsiTheme="minorHAnsi"/>
+          <w:noProof/>
+        </w:rPr>
+      </w:pPr>
+      <w:hyperlink w:anchor="_Toc356056626" w:history="1">
+        <w:r>
+          <w:rPr>
+            <w:rStyle w:val="Hipercze"/>
+            <w:noProof/>
+          </w:rPr>
+          <w:t>Interfejs programu mongod</w:t>
+        </w:r>
+        <w:r>
+          <w:rPr>
+            <w:noProof/>
+            <w:webHidden/>
+          </w:rPr>
+          <w:tab/>
+        </w:r>
+        <w:r>
+          <w:rPr>
+            <w:noProof/>
+            <w:webHidden/>
+          </w:rPr>
+          <w:fldChar w:fldCharType="begin"/>
+        </w:r>
+        <w:r>
+          <w:rPr>
+            <w:noProof/>
+            <w:webHidden/>
+          </w:rPr>
+          <w:instrText xml:space="preserve"> PAGEREF _Toc356056626 \h </w:instrText>
+        </w:r>
+        <w:r>
+          <w:rPr>
+            <w:noProof/>
+            <w:webHidden/>
+          </w:rPr>
+        </w:r>
+        <w:r>
+          <w:rPr>
+            <w:noProof/>
+            <w:webHidden/>
+          </w:rPr>
+          <w:fldChar w:fldCharType="separate"/>
+        </w:r>
+        <w:r>
+          <w:rPr>
+            <w:noProof/>
+            <w:webHidden/>
+          </w:rPr>
+          <w:t>4</w:t>
+        </w:r>
+        <w:r>
+          <w:rPr>
+            <w:noProof/>
+            <w:webHidden/>
+          </w:rPr>
+          <w:fldChar w:fldCharType="end"/>
+        </w:r>
+      </w:hyperlink>
+    </w:p>
+    <w:p>
+      <w:pPr>
+        <w:pStyle w:val="Spistreci3"/>
+        <w:tabs>
+          <w:tab w:val="right" w:leader="dot" w:pos="9062"/>
+        </w:tabs>
+        <w:rPr>
+          <w:rFonts w:asciiTheme="minorHAnsi" w:hAnsiTheme="minorHAnsi"/>
+          <w:noProof/>
+        </w:rPr>
+      </w:pPr>
+      <w:hyperlink w:anchor="_Toc356056627" w:history="1">
+        <w:r>
+          <w:rPr>
+            <w:rStyle w:val="Hipercze"/>
+            <w:noProof/>
+          </w:rPr>
+          <w:t>Przykład: OP_INSERT</w:t>
+        </w:r>
+        <w:r>
+          <w:rPr>
+            <w:noProof/>
+            <w:webHidden/>
+          </w:rPr>
+          <w:tab/>
+        </w:r>
+        <w:r>
+          <w:rPr>
+            <w:noProof/>
+            <w:webHidden/>
+          </w:rPr>
+          <w:fldChar w:fldCharType="begin"/>
+        </w:r>
+        <w:r>
+          <w:rPr>
+            <w:noProof/>
+            <w:webHidden/>
+          </w:rPr>
+          <w:instrText xml:space="preserve"> PAGEREF _Toc356056627 \h </w:instrText>
+        </w:r>
+        <w:r>
+          <w:rPr>
+            <w:noProof/>
+            <w:webHidden/>
+          </w:rPr>
+        </w:r>
+        <w:r>
+          <w:rPr>
+            <w:noProof/>
+            <w:webHidden/>
+          </w:rPr>
+          <w:fldChar w:fldCharType="separate"/>
+        </w:r>
+        <w:r>
+          <w:rPr>
+            <w:noProof/>
+            <w:webHidden/>
+          </w:rPr>
+          <w:t>4</w:t>
+        </w:r>
+        <w:r>
+          <w:rPr>
+            <w:noProof/>
+            <w:webHidden/>
+          </w:rPr>
+          <w:fldChar w:fldCharType="end"/>
+        </w:r>
+      </w:hyperlink>
+    </w:p>
+    <w:p>
+      <w:r>
+        <w:fldChar w:fldCharType="end"/>
+      </w:r>
+    </w:p>
+    <w:p>
+      <w:pPr>
+        <w:pStyle w:val="1ROZDZIA"/>
+      </w:pPr>
+      <w:r>
+        <w:br w:type="page"/>
+      </w:r>
+      <w:bookmarkStart w:id="0" w:name="_Toc356056626"/>
+      <w:r>
+        <w:lastRenderedPageBreak/>
+        <w:t>Interfejs programu mongod</w:t>
+      </w:r>
       <w:bookmarkEnd w:id="0"/>
+    </w:p>
+    <w:p>
+      <w:pPr>
+        <w:pStyle w:val="PODSTAWOWY"/>
+        <w:ind w:firstLine="0"/>
+      </w:pPr>
+      <w:r>
+        <w:t>Celem projektu jest zaimplementowanie bazy danych działających zgodnie z interfejsem MongoDb. Ważnym jest więc zapoznanie się z tym interfejsem  i przeprowadzenie wszelkich operacji bazodanowych w oparciu o jego komendy.</w:t>
+      </w:r>
+    </w:p>
+    <w:p>
+      <w:pPr>
+        <w:pStyle w:val="PODSTAWOWY"/>
+        <w:ind w:firstLine="0"/>
+      </w:pPr>
+      <w:r>
+        <w:t>Programem odpowiedzialnym za wykonywanie operacji bazodanowych jest mongod. Mongod  jest aplikacją nasłuchującą na określonym porcie (domyślnie jest to 27017, ale można go zmienić za pomocą odpowiedniego parametru wywołania programu).  Komunikuje się on z klientami za pomocą odpowiednio zdefiniowanego protokołu.  Wszelkie typy używane w komunikatach są zgodne z formatem BSON</w:t>
+      </w:r>
+      <w:r>
+        <w:rPr>
+          <w:rStyle w:val="Odwoanieprzypisudolnego"/>
+        </w:rPr>
+        <w:footnoteReference w:id="1"/>
+      </w:r>
+      <w:r>
+        <w:t xml:space="preserve">. I tak łańcuchy znaków są typu odpowiadającego </w:t>
+      </w:r>
       <w:r>
         <w:rPr>
           <w:b/>
-          <w:bCs/>
-          <w:noProof/>
         </w:rPr>
-        <w:lastRenderedPageBreak/>
-        <w:t>Nie znaleziono żadnych pozycji spisu treści.</w:t>
-      </w:r>
-      <w:r>
-        <w:fldChar w:fldCharType="end"/>
+        <w:t xml:space="preserve">cstring </w:t>
+      </w:r>
+      <w:r>
+        <w:t xml:space="preserve">z języka C (kodowane w UTF-8, zakończone zerem), a porządkiem bajtów we wszystkich innych typach jest </w:t>
+      </w:r>
+      <w:r>
+        <w:rPr>
+          <w:b/>
+        </w:rPr>
+        <w:t>little-endian</w:t>
+      </w:r>
+      <w:r>
+        <w:t>. W skład tego protokołu wchodzi obecnie 8 różnych rodzajów wiadomości.</w:t>
       </w:r>
     </w:p>
     <w:p>
-      <w:r>
-        <w:br w:type="page"/>
+      <w:pPr>
+        <w:pStyle w:val="PODSTAWOWY"/>
+        <w:ind w:firstLine="0"/>
+      </w:pPr>
+      <w:r>
+        <w:t xml:space="preserve">Każdy komunikat przesyłany z i wysyłany do </w:t>
+      </w:r>
+      <w:r>
+        <w:rPr>
+          <w:b/>
+        </w:rPr>
+        <w:t xml:space="preserve">mongod </w:t>
+      </w:r>
+      <w:r>
+        <w:t>rozpoczyna się od następującego nagłówka:</w:t>
+      </w:r>
+    </w:p>
+    <w:p>
+      <w:pPr>
+        <w:pStyle w:val="KOD"/>
+        <w:rPr>
+          <w:lang w:val="en-US"/>
+        </w:rPr>
+      </w:pPr>
+      <w:r>
+        <w:rPr>
+          <w:lang w:val="en-US"/>
+        </w:rPr>
+        <w:t>struct MsgHeader {</w:t>
+      </w:r>
+      <w:r>
+        <w:rPr>
+          <w:lang w:val="en-US"/>
+        </w:rPr>
+        <w:br/>
+        <w:t xml:space="preserve">    </w:t>
+      </w:r>
+      <w:r>
+        <w:rPr>
+          <w:lang w:val="en-US"/>
+        </w:rPr>
+        <w:t>int32   messageLength;</w:t>
+      </w:r>
+      <w:r>
+        <w:rPr>
+          <w:lang w:val="en-US"/>
+        </w:rPr>
+        <w:br/>
+        <w:t xml:space="preserve">    </w:t>
+      </w:r>
+      <w:r>
+        <w:rPr>
+          <w:lang w:val="en-US"/>
+        </w:rPr>
+        <w:t>int32   requestID;</w:t>
+      </w:r>
+      <w:r>
+        <w:rPr>
+          <w:lang w:val="en-US"/>
+        </w:rPr>
+        <w:br/>
+        <w:t xml:space="preserve">    </w:t>
+      </w:r>
+      <w:r>
+        <w:rPr>
+          <w:lang w:val="en-US"/>
+        </w:rPr>
+        <w:t>int32   responseTo;</w:t>
+      </w:r>
+      <w:r>
+        <w:rPr>
+          <w:lang w:val="en-US"/>
+        </w:rPr>
+        <w:br/>
+        <w:t xml:space="preserve">    int32   opCode;</w:t>
+      </w:r>
+      <w:r>
+        <w:rPr>
+          <w:lang w:val="en-US"/>
+        </w:rPr>
+        <w:br/>
+      </w:r>
+      <w:r>
+        <w:rPr>
+          <w:lang w:val="en-US"/>
+        </w:rPr>
+        <w:t>}</w:t>
+      </w:r>
+    </w:p>
+    <w:p>
+      <w:pPr>
+        <w:pStyle w:val="PODSTAWOWY"/>
+        <w:ind w:firstLine="0"/>
+      </w:pPr>
+      <w:r>
+        <w:t xml:space="preserve">Składa się on z czterech czterobajtowych liczb typu integer. </w:t>
+      </w:r>
+      <w:r>
+        <w:t xml:space="preserve">Pierwsza z nich określa długość całej wiadomości ( a więc 16 bajtów nagłówka powiększone o długość komunikatu specyficzną dla jego typu). Kolejną jest </w:t>
+      </w:r>
+      <w:r>
+        <w:rPr>
+          <w:b/>
+        </w:rPr>
+        <w:t xml:space="preserve">requestID – </w:t>
+      </w:r>
+      <w:r>
+        <w:t xml:space="preserve">jest to identyfikator wiadomości, nadawany przez </w:t>
+      </w:r>
+      <w:r>
+        <w:rPr>
+          <w:b/>
+        </w:rPr>
+        <w:t>mongod</w:t>
+      </w:r>
+      <w:r>
+        <w:t xml:space="preserve"> lub też przez jego klienta. Jeżeli wiadomość jest odpowiedzią serwera bazy danych ta sama wartość umieszczana jest w </w:t>
+      </w:r>
+      <w:r>
+        <w:rPr>
+          <w:b/>
+        </w:rPr>
+        <w:t>responseTo</w:t>
+      </w:r>
+      <w:r>
+        <w:t xml:space="preserve">. W pozostałych przypadkach pole to przyjmuje wartość 0. Ostatnim z elementów nagłówka jest </w:t>
+      </w:r>
+      <w:r>
+        <w:rPr>
+          <w:b/>
+        </w:rPr>
+        <w:t>opCode</w:t>
+      </w:r>
+      <w:r>
+        <w:t xml:space="preserve"> – jest to wartość określająca typ wiadomości. Może ona przyjmować następujące wartości:</w:t>
+      </w:r>
+    </w:p>
+    <w:tbl>
+      <w:tblPr>
+        <w:tblStyle w:val="Tabela-Siatka"/>
+        <w:tblW w:w="0" w:type="auto"/>
+        <w:tblLook w:val="04A0" w:firstRow="1" w:lastRow="0" w:firstColumn="1" w:lastColumn="0" w:noHBand="0" w:noVBand="1"/>
+      </w:tblPr>
+      <w:tblGrid>
+        <w:gridCol w:w="2518"/>
+        <w:gridCol w:w="1134"/>
+        <w:gridCol w:w="5560"/>
+      </w:tblGrid>
+      <w:tr>
+        <w:tc>
+          <w:tcPr>
+            <w:tcW w:w="2518" w:type="dxa"/>
+          </w:tcPr>
+          <w:p>
+            <w:pPr>
+              <w:pStyle w:val="PODSTAWOWY"/>
+              <w:ind w:firstLine="0"/>
+            </w:pPr>
+            <w:r>
+              <w:t>opCode</w:t>
+            </w:r>
+          </w:p>
+        </w:tc>
+        <w:tc>
+          <w:tcPr>
+            <w:tcW w:w="1134" w:type="dxa"/>
+          </w:tcPr>
+          <w:p>
+            <w:pPr>
+              <w:pStyle w:val="PODSTAWOWY"/>
+              <w:ind w:firstLine="0"/>
+            </w:pPr>
+            <w:r>
+              <w:t>Wartość</w:t>
+            </w:r>
+          </w:p>
+        </w:tc>
+        <w:tc>
+          <w:tcPr>
+            <w:tcW w:w="5560" w:type="dxa"/>
+          </w:tcPr>
+          <w:p>
+            <w:pPr>
+              <w:pStyle w:val="PODSTAWOWY"/>
+              <w:ind w:firstLine="0"/>
+            </w:pPr>
+            <w:r>
+              <w:t>Komentarz</w:t>
+            </w:r>
+          </w:p>
+        </w:tc>
+      </w:tr>
+      <w:tr>
+        <w:tc>
+          <w:tcPr>
+            <w:tcW w:w="2518" w:type="dxa"/>
+          </w:tcPr>
+          <w:p>
+            <w:pPr>
+              <w:pStyle w:val="PODSTAWOWY"/>
+              <w:ind w:firstLine="0"/>
+            </w:pPr>
+            <w:r>
+              <w:t>OP_REPLY</w:t>
+            </w:r>
+          </w:p>
+        </w:tc>
+        <w:tc>
+          <w:tcPr>
+            <w:tcW w:w="1134" w:type="dxa"/>
+          </w:tcPr>
+          <w:p>
+            <w:pPr>
+              <w:pStyle w:val="PODSTAWOWY"/>
+              <w:ind w:firstLine="0"/>
+            </w:pPr>
+            <w:r>
+              <w:t>1</w:t>
+            </w:r>
+          </w:p>
+        </w:tc>
+        <w:tc>
+          <w:tcPr>
+            <w:tcW w:w="5560" w:type="dxa"/>
+          </w:tcPr>
+          <w:p>
+            <w:pPr>
+              <w:pStyle w:val="PODSTAWOWY"/>
+              <w:ind w:firstLine="0"/>
+            </w:pPr>
+            <w:r>
+              <w:rPr>
+                <w:lang w:val="en-US"/>
+              </w:rPr>
+              <w:t>Odpowiedź na rządanie klienta</w:t>
+            </w:r>
+            <w:r>
+              <w:rPr>
+                <w:lang w:val="en-US"/>
+              </w:rPr>
+              <w:t>.</w:t>
+            </w:r>
+            <w:r>
+              <w:rPr>
+                <w:lang w:val="en-US"/>
+              </w:rPr>
+              <w:t xml:space="preserve"> </w:t>
+            </w:r>
+            <w:r>
+              <w:t xml:space="preserve">Jako jedyny typ posiada ostawioną wartość </w:t>
+            </w:r>
+            <w:r>
+              <w:t>responseTo.</w:t>
+            </w:r>
+          </w:p>
+        </w:tc>
+      </w:tr>
+      <w:tr>
+        <w:tc>
+          <w:tcPr>
+            <w:tcW w:w="2518" w:type="dxa"/>
+          </w:tcPr>
+          <w:p>
+            <w:pPr>
+              <w:pStyle w:val="PODSTAWOWY"/>
+              <w:ind w:firstLine="0"/>
+              <w:rPr>
+                <w:lang w:val="en-US"/>
+              </w:rPr>
+            </w:pPr>
+            <w:r>
+              <w:rPr>
+                <w:lang w:val="en-US"/>
+              </w:rPr>
+              <w:t>OP_MSG</w:t>
+            </w:r>
+          </w:p>
+        </w:tc>
+        <w:tc>
+          <w:tcPr>
+            <w:tcW w:w="1134" w:type="dxa"/>
+          </w:tcPr>
+          <w:p>
+            <w:pPr>
+              <w:pStyle w:val="PODSTAWOWY"/>
+              <w:ind w:firstLine="0"/>
+              <w:rPr>
+                <w:lang w:val="en-US"/>
+              </w:rPr>
+            </w:pPr>
+            <w:r>
+              <w:rPr>
+                <w:lang w:val="en-US"/>
+              </w:rPr>
+              <w:t>1000</w:t>
+            </w:r>
+          </w:p>
+        </w:tc>
+        <w:tc>
+          <w:tcPr>
+            <w:tcW w:w="5560" w:type="dxa"/>
+          </w:tcPr>
+          <w:p>
+            <w:pPr>
+              <w:pStyle w:val="PODSTAWOWY"/>
+              <w:ind w:firstLine="0"/>
+            </w:pPr>
+            <w:r>
+              <w:rPr>
+                <w:lang w:val="en-US"/>
+              </w:rPr>
+              <w:t xml:space="preserve">Ogólna wiadomość. </w:t>
+            </w:r>
+            <w:r>
+              <w:t>Po nagłówku występuje ciąg znaków</w:t>
+            </w:r>
+          </w:p>
+        </w:tc>
+      </w:tr>
+      <w:tr>
+        <w:tc>
+          <w:tcPr>
+            <w:tcW w:w="2518" w:type="dxa"/>
+          </w:tcPr>
+          <w:p>
+            <w:pPr>
+              <w:pStyle w:val="PODSTAWOWY"/>
+              <w:ind w:firstLine="0"/>
+              <w:rPr>
+                <w:lang w:val="en-US"/>
+              </w:rPr>
+            </w:pPr>
+            <w:r>
+              <w:rPr>
+                <w:lang w:val="en-US"/>
+              </w:rPr>
+              <w:t>OP_UPDATE</w:t>
+            </w:r>
+          </w:p>
+        </w:tc>
+        <w:tc>
+          <w:tcPr>
+            <w:tcW w:w="1134" w:type="dxa"/>
+          </w:tcPr>
+          <w:p>
+            <w:pPr>
+              <w:pStyle w:val="PODSTAWOWY"/>
+              <w:ind w:firstLine="0"/>
+              <w:rPr>
+                <w:lang w:val="en-US"/>
+              </w:rPr>
+            </w:pPr>
+            <w:r>
+              <w:rPr>
+                <w:lang w:val="en-US"/>
+              </w:rPr>
+              <w:t>2001</w:t>
+            </w:r>
+          </w:p>
+        </w:tc>
+        <w:tc>
+          <w:tcPr>
+            <w:tcW w:w="5560" w:type="dxa"/>
+          </w:tcPr>
+          <w:p>
+            <w:pPr>
+              <w:pStyle w:val="PODSTAWOWY"/>
+              <w:ind w:firstLine="0"/>
+              <w:rPr>
+                <w:lang w:val="en-US"/>
+              </w:rPr>
+            </w:pPr>
+            <w:r>
+              <w:rPr>
+                <w:lang w:val="en-US"/>
+              </w:rPr>
+              <w:t>Aktualizacja dokumentu</w:t>
+            </w:r>
+          </w:p>
+        </w:tc>
+      </w:tr>
+      <w:tr>
+        <w:tc>
+          <w:tcPr>
+            <w:tcW w:w="2518" w:type="dxa"/>
+          </w:tcPr>
+          <w:p>
+            <w:pPr>
+              <w:pStyle w:val="PODSTAWOWY"/>
+              <w:ind w:firstLine="0"/>
+              <w:rPr>
+                <w:lang w:val="en-US"/>
+              </w:rPr>
+            </w:pPr>
+            <w:r>
+              <w:rPr>
+                <w:lang w:val="en-US"/>
+              </w:rPr>
+              <w:t>OP_INSERT</w:t>
+            </w:r>
+          </w:p>
+        </w:tc>
+        <w:tc>
+          <w:tcPr>
+            <w:tcW w:w="1134" w:type="dxa"/>
+          </w:tcPr>
+          <w:p>
+            <w:pPr>
+              <w:pStyle w:val="PODSTAWOWY"/>
+              <w:ind w:firstLine="0"/>
+              <w:rPr>
+                <w:lang w:val="en-US"/>
+              </w:rPr>
+            </w:pPr>
+            <w:r>
+              <w:rPr>
+                <w:lang w:val="en-US"/>
+              </w:rPr>
+              <w:t>2002</w:t>
+            </w:r>
+          </w:p>
+        </w:tc>
+        <w:tc>
+          <w:tcPr>
+            <w:tcW w:w="5560" w:type="dxa"/>
+          </w:tcPr>
+          <w:p>
+            <w:pPr>
+              <w:pStyle w:val="PODSTAWOWY"/>
+              <w:ind w:firstLine="0"/>
+              <w:rPr>
+                <w:lang w:val="en-US"/>
+              </w:rPr>
+            </w:pPr>
+            <w:r>
+              <w:rPr>
+                <w:lang w:val="en-US"/>
+              </w:rPr>
+              <w:t>Wstawienie nowego dokumentu</w:t>
+            </w:r>
+          </w:p>
+        </w:tc>
+      </w:tr>
+      <w:tr>
+        <w:tc>
+          <w:tcPr>
+            <w:tcW w:w="2518" w:type="dxa"/>
+          </w:tcPr>
+          <w:p>
+            <w:pPr>
+              <w:pStyle w:val="PODSTAWOWY"/>
+              <w:ind w:firstLine="0"/>
+              <w:rPr>
+                <w:lang w:val="en-US"/>
+              </w:rPr>
+            </w:pPr>
+            <w:r>
+              <w:rPr>
+                <w:lang w:val="en-US"/>
+              </w:rPr>
+              <w:t>RESE</w:t>
+            </w:r>
+            <w:r>
+              <w:rPr>
+                <w:lang w:val="en-US"/>
+              </w:rPr>
+              <w:t>RVED</w:t>
+            </w:r>
+          </w:p>
+        </w:tc>
+        <w:tc>
+          <w:tcPr>
+            <w:tcW w:w="1134" w:type="dxa"/>
+          </w:tcPr>
+          <w:p>
+            <w:pPr>
+              <w:pStyle w:val="PODSTAWOWY"/>
+              <w:ind w:firstLine="0"/>
+              <w:rPr>
+                <w:lang w:val="en-US"/>
+              </w:rPr>
+            </w:pPr>
+            <w:r>
+              <w:rPr>
+                <w:lang w:val="en-US"/>
+              </w:rPr>
+              <w:t>2003</w:t>
+            </w:r>
+          </w:p>
+        </w:tc>
+        <w:tc>
+          <w:tcPr>
+            <w:tcW w:w="5560" w:type="dxa"/>
+          </w:tcPr>
+          <w:p>
+            <w:pPr>
+              <w:pStyle w:val="PODSTAWOWY"/>
+              <w:ind w:firstLine="0"/>
+              <w:rPr>
+                <w:lang w:val="en-US"/>
+              </w:rPr>
+            </w:pPr>
+            <w:r>
+              <w:rPr>
+                <w:lang w:val="en-US"/>
+              </w:rPr>
+              <w:t>Obecnie nieużywana</w:t>
+            </w:r>
+          </w:p>
+        </w:tc>
+      </w:tr>
+      <w:tr>
+        <w:tc>
+          <w:tcPr>
+            <w:tcW w:w="2518" w:type="dxa"/>
+          </w:tcPr>
+          <w:p>
+            <w:pPr>
+              <w:pStyle w:val="PODSTAWOWY"/>
+              <w:ind w:firstLine="0"/>
+              <w:rPr>
+                <w:lang w:val="en-US"/>
+              </w:rPr>
+            </w:pPr>
+            <w:r>
+              <w:rPr>
+                <w:lang w:val="en-US"/>
+              </w:rPr>
+              <w:t>OP_QUERY</w:t>
+            </w:r>
+          </w:p>
+        </w:tc>
+        <w:tc>
+          <w:tcPr>
+            <w:tcW w:w="1134" w:type="dxa"/>
+          </w:tcPr>
+          <w:p>
+            <w:pPr>
+              <w:pStyle w:val="PODSTAWOWY"/>
+              <w:ind w:firstLine="0"/>
+            </w:pPr>
+            <w:r>
+              <w:rPr>
+                <w:lang w:val="en-US"/>
+              </w:rPr>
+              <w:t>20</w:t>
+            </w:r>
+            <w:r>
+              <w:t>04</w:t>
+            </w:r>
+          </w:p>
+        </w:tc>
+        <w:tc>
+          <w:tcPr>
+            <w:tcW w:w="5560" w:type="dxa"/>
+          </w:tcPr>
+          <w:p>
+            <w:pPr>
+              <w:pStyle w:val="PODSTAWOWY"/>
+              <w:ind w:firstLine="0"/>
+            </w:pPr>
+            <w:r>
+              <w:t>Zapytanie</w:t>
+            </w:r>
+          </w:p>
+        </w:tc>
+      </w:tr>
+      <w:tr>
+        <w:tc>
+          <w:tcPr>
+            <w:tcW w:w="2518" w:type="dxa"/>
+          </w:tcPr>
+          <w:p>
+            <w:pPr>
+              <w:pStyle w:val="PODSTAWOWY"/>
+              <w:ind w:firstLine="0"/>
+            </w:pPr>
+            <w:r>
+              <w:t>OP_GET_MORE</w:t>
+            </w:r>
+          </w:p>
+        </w:tc>
+        <w:tc>
+          <w:tcPr>
+            <w:tcW w:w="1134" w:type="dxa"/>
+          </w:tcPr>
+          <w:p>
+            <w:pPr>
+              <w:pStyle w:val="PODSTAWOWY"/>
+              <w:ind w:firstLine="0"/>
+            </w:pPr>
+            <w:r>
+              <w:t>2005</w:t>
+            </w:r>
+          </w:p>
+        </w:tc>
+        <w:tc>
+          <w:tcPr>
+            <w:tcW w:w="5560" w:type="dxa"/>
+          </w:tcPr>
+          <w:p>
+            <w:pPr>
+              <w:pStyle w:val="PODSTAWOWY"/>
+              <w:ind w:firstLine="0"/>
+            </w:pPr>
+            <w:r>
+              <w:t>Pobiera więcej danych z zapytania</w:t>
+            </w:r>
+          </w:p>
+        </w:tc>
+      </w:tr>
+      <w:tr>
+        <w:tc>
+          <w:tcPr>
+            <w:tcW w:w="2518" w:type="dxa"/>
+          </w:tcPr>
+          <w:p>
+            <w:pPr>
+              <w:pStyle w:val="PODSTAWOWY"/>
+              <w:ind w:firstLine="0"/>
+            </w:pPr>
+            <w:r>
+              <w:t>OP_DELETE</w:t>
+            </w:r>
+          </w:p>
+        </w:tc>
+        <w:tc>
+          <w:tcPr>
+            <w:tcW w:w="1134" w:type="dxa"/>
+          </w:tcPr>
+          <w:p>
+            <w:pPr>
+              <w:pStyle w:val="PODSTAWOWY"/>
+              <w:ind w:firstLine="0"/>
+            </w:pPr>
+            <w:r>
+              <w:t>2006</w:t>
+            </w:r>
+          </w:p>
+        </w:tc>
+        <w:tc>
+          <w:tcPr>
+            <w:tcW w:w="5560" w:type="dxa"/>
+          </w:tcPr>
+          <w:p>
+            <w:pPr>
+              <w:pStyle w:val="PODSTAWOWY"/>
+              <w:ind w:firstLine="0"/>
+            </w:pPr>
+            <w:r>
+              <w:t>Usunięcie dokumentu</w:t>
+            </w:r>
+          </w:p>
+        </w:tc>
+      </w:tr>
+      <w:tr>
+        <w:tc>
+          <w:tcPr>
+            <w:tcW w:w="2518" w:type="dxa"/>
+          </w:tcPr>
+          <w:p>
+            <w:pPr>
+              <w:pStyle w:val="PODSTAWOWY"/>
+              <w:ind w:firstLine="0"/>
+            </w:pPr>
+            <w:r>
+              <w:t>OP_KILL_CURSORS</w:t>
+            </w:r>
+          </w:p>
+        </w:tc>
+        <w:tc>
+          <w:tcPr>
+            <w:tcW w:w="1134" w:type="dxa"/>
+          </w:tcPr>
+          <w:p>
+            <w:pPr>
+              <w:pStyle w:val="PODSTAWOWY"/>
+              <w:ind w:firstLine="0"/>
+            </w:pPr>
+            <w:r>
+              <w:t>2007</w:t>
+            </w:r>
+          </w:p>
+        </w:tc>
+        <w:tc>
+          <w:tcPr>
+            <w:tcW w:w="5560" w:type="dxa"/>
+          </w:tcPr>
+          <w:p>
+            <w:pPr>
+              <w:pStyle w:val="PODSTAWOWY"/>
+              <w:ind w:firstLine="0"/>
+            </w:pPr>
+            <w:r>
+              <w:t>Zamknięcie aktualnie otwartego kursora w bazie danych.</w:t>
+            </w:r>
+          </w:p>
+        </w:tc>
+      </w:tr>
+    </w:tbl>
+    <w:p>
+      <w:pPr>
+        <w:pStyle w:val="PODSTAWOWY"/>
+        <w:ind w:firstLine="0"/>
+      </w:pPr>
+    </w:p>
+    <w:p>
+      <w:pPr>
+        <w:pStyle w:val="3PODROZDZIA"/>
+        <w:rPr>
+          <w:lang w:val="pl-PL"/>
+        </w:rPr>
+      </w:pPr>
+      <w:bookmarkStart w:id="1" w:name="_Toc356056627"/>
+      <w:r>
+        <w:rPr>
+          <w:lang w:val="pl-PL"/>
+        </w:rPr>
+        <w:t>Przykład: OP_INSERT</w:t>
+      </w:r>
+      <w:bookmarkEnd w:id="1"/>
+    </w:p>
+    <w:p>
+      <w:pPr>
+        <w:pStyle w:val="PODSTAWOWY"/>
+        <w:ind w:firstLine="0"/>
+        <w:rPr>
+          <w:lang w:val="en-US"/>
+        </w:rPr>
+      </w:pPr>
+      <w:r>
+        <w:lastRenderedPageBreak/>
+        <w:t xml:space="preserve">Zostanie teraz zaprezentowany jeden z typów komunikatów: </w:t>
+      </w:r>
+      <w:r>
+        <w:rPr>
+          <w:b/>
+        </w:rPr>
+        <w:t>OP_INSERT</w:t>
+      </w:r>
+      <w:r>
+        <w:rPr>
+          <w:rStyle w:val="Odwoanieprzypisudolnego"/>
+          <w:b/>
+        </w:rPr>
+        <w:footnoteReference w:id="2"/>
+      </w:r>
+      <w:r>
+        <w:t xml:space="preserve">.  </w:t>
+      </w:r>
+      <w:r>
+        <w:rPr>
+          <w:lang w:val="en-US"/>
+        </w:rPr>
+        <w:t>Struktura takiego komunikatu wygląda następująco:</w:t>
+      </w:r>
+    </w:p>
+    <w:p>
+      <w:pPr>
+        <w:pStyle w:val="KOD"/>
+        <w:rPr>
+          <w:lang w:val="en-US"/>
+        </w:rPr>
+      </w:pPr>
+      <w:r>
+        <w:rPr>
+          <w:lang w:val="en-US"/>
+        </w:rPr>
+        <w:t>struct {</w:t>
+      </w:r>
+      <w:r>
+        <w:rPr>
+          <w:lang w:val="en-US"/>
+        </w:rPr>
+        <w:br/>
+        <w:t xml:space="preserve">    MsgHeader header;</w:t>
+      </w:r>
+      <w:r>
+        <w:rPr>
+          <w:lang w:val="en-US"/>
+        </w:rPr>
+        <w:br/>
+        <w:t xml:space="preserve">    int32 flags;</w:t>
+      </w:r>
+      <w:r>
+        <w:rPr>
+          <w:lang w:val="en-US"/>
+        </w:rPr>
+        <w:br/>
+        <w:t xml:space="preserve">    cstring </w:t>
+      </w:r>
+      <w:r>
+        <w:rPr>
+          <w:lang w:val="en-US"/>
+        </w:rPr>
+        <w:t>fullCollectionName;</w:t>
+      </w:r>
+      <w:r>
+        <w:rPr>
+          <w:lang w:val="en-US"/>
+        </w:rPr>
+        <w:br/>
+        <w:t xml:space="preserve">    document* documents; </w:t>
+      </w:r>
+      <w:r>
+        <w:rPr>
+          <w:lang w:val="en-US"/>
+        </w:rPr>
+        <w:br/>
+      </w:r>
+      <w:r>
+        <w:rPr>
+          <w:lang w:val="en-US"/>
+        </w:rPr>
+        <w:t>}</w:t>
+      </w:r>
+    </w:p>
+    <w:p>
+      <w:pPr>
+        <w:pStyle w:val="PODSTAWOWY"/>
+        <w:spacing w:before="100" w:after="100"/>
+        <w:ind w:firstLine="0"/>
+      </w:pPr>
+      <w:r>
+        <w:t xml:space="preserve">Pierwszym polem </w:t>
+      </w:r>
+      <w:r>
+        <w:rPr>
+          <w:b/>
+        </w:rPr>
+        <w:t>header</w:t>
+      </w:r>
+      <w:r>
+        <w:t xml:space="preserve"> jest wcześniej omawiany </w:t>
+      </w:r>
+      <w:r>
+        <w:t xml:space="preserve">podstawowy, wspólny dla wszystkich wiadomości nagłówek. Następne pole </w:t>
+      </w:r>
+      <w:r>
+        <w:rPr>
+          <w:b/>
+        </w:rPr>
+        <w:t xml:space="preserve">flags </w:t>
+      </w:r>
+      <w:r>
+        <w:t xml:space="preserve">jest wektorem bitowym o długości 4 bajtów określającym </w:t>
+      </w:r>
+      <w:r>
+        <w:t xml:space="preserve">opcje operacji wstawiania. Aktualnie można ustawić tylko jedną flagę (pierwszy bit)  </w:t>
+      </w:r>
+      <w:r>
+        <w:rPr>
+          <w:b/>
+        </w:rPr>
+        <w:t xml:space="preserve">ContinueOnError – </w:t>
+      </w:r>
+      <w:r>
+        <w:t xml:space="preserve">określa ona czy kontynuować operację wstawiania dokumentów, gdy nie powiodła się ona dla jednego z nich. Kolejne pole </w:t>
+      </w:r>
+      <w:r>
+        <w:rPr>
+          <w:b/>
+        </w:rPr>
+        <w:t>fullCollectionName</w:t>
+      </w:r>
+      <w:r>
+        <w:t xml:space="preserve"> zawiera pełną nazwę kolekcji do której wstawiane są dokumenty. Jest to łańcuch znaków typu </w:t>
+      </w:r>
+      <w:r>
+        <w:rPr>
+          <w:b/>
+        </w:rPr>
+        <w:t>cstring</w:t>
+      </w:r>
+      <w:r>
+        <w:t xml:space="preserve">. Ostatnie pole </w:t>
+      </w:r>
+      <w:r>
+        <w:rPr>
+          <w:b/>
+        </w:rPr>
+        <w:t>documents –</w:t>
+      </w:r>
+      <w:r>
+        <w:t xml:space="preserve"> zawiera kolekcję wstawianych dokumentów, zakodowanych zgodnie ze standardem BSON.</w:t>
+      </w:r>
+    </w:p>
+    <w:p>
+      <w:pPr>
+        <w:pStyle w:val="PODSTAWOWY"/>
+        <w:spacing w:before="100" w:after="100"/>
+        <w:ind w:firstLine="0"/>
+      </w:pPr>
+      <w:r>
+        <w:t>Zostanie teraz zaprezentowany przykład przedstawiający prostą wiadomość wstawienia dokumentu. Wywołania z powłoki Mongo polecenia:</w:t>
+      </w:r>
+    </w:p>
+    <w:p>
+      <w:pPr>
+        <w:pStyle w:val="KOD"/>
+      </w:pPr>
+      <w:r>
+        <w:t>db.entites.insert({Name: „Tom”})</w:t>
+      </w:r>
+    </w:p>
+    <w:p>
+      <w:pPr>
+        <w:pStyle w:val="PODSTAWOWY"/>
+        <w:ind w:firstLine="0"/>
+      </w:pPr>
+      <w:r>
+        <w:t>Powoduje wysłania następującego ciągu bajtów (każdy z bajtów zapisany jest szesnastkowo):</w:t>
+      </w:r>
+    </w:p>
+    <w:p>
+      <w:pPr>
+        <w:pStyle w:val="KOD"/>
+        <w:rPr>
+          <w:lang w:val="en-US"/>
+        </w:rPr>
+      </w:pPr>
+      <w:r>
+        <w:rPr>
+          <w:lang w:val="en-US"/>
+        </w:rPr>
+        <w:t>46-00-00-00-04-00-00-00-00-00-00-00-D2-07-00-00-00-00-00-00-74-65-73-74-2E-65-6E-74-69-74-69-65-73-00-24-00-00-00-07-5F-69-64-00-51-75-A7-20-41-B6-76-09-20-E2-9A-08-02-4E-61-6D-65-00-04-00-00-00-54-6F-6D-00-00</w:t>
+      </w:r>
+    </w:p>
+    <w:p>
+      <w:pPr>
+        <w:pStyle w:val="PODSTAWOWY"/>
+        <w:ind w:firstLine="0"/>
+      </w:pPr>
+      <w:r>
+        <w:t xml:space="preserve">Pierwsze cztery czwórki bajtów reprezentują nagłówek. </w:t>
+      </w:r>
+      <w:r>
+        <w:t xml:space="preserve"> </w:t>
+      </w:r>
+      <w:r>
+        <w:t>46-00-00-00</w:t>
+      </w:r>
+      <w:r>
+        <w:t xml:space="preserve"> = 70</w:t>
+      </w:r>
+      <w:r>
+        <w:t xml:space="preserve"> jest długością wiadomości.  </w:t>
+      </w:r>
+      <w:r>
+        <w:t>04-00-00-00</w:t>
+      </w:r>
+      <w:r>
+        <w:t xml:space="preserve"> = 4</w:t>
+      </w:r>
+      <w:r>
+        <w:t xml:space="preserve"> jest identyfikatorem wiadomości.  Kolejne cztery bajty: </w:t>
+      </w:r>
+      <w:r>
+        <w:t>00-00-00-00</w:t>
+      </w:r>
+      <w:r>
+        <w:t xml:space="preserve"> = 0</w:t>
+      </w:r>
+      <w:r>
+        <w:t xml:space="preserve"> zgodnie z protokołem przyjmują wartość 0, gdyż nie jest to odpowiedź serwera. Ostatnie cztery bajty nagłówka przyjmują wartość: </w:t>
+      </w:r>
+      <w:r>
+        <w:t>D2-07-00-00 = 2002</w:t>
+      </w:r>
+      <w:r>
+        <w:t xml:space="preserve">; wartość ta także jest zgodna z oczekiwaniami – odpowiada on typowi komunikatu: </w:t>
+      </w:r>
+      <w:r>
+        <w:rPr>
+          <w:b/>
+        </w:rPr>
+        <w:t>OP_INSERT</w:t>
+      </w:r>
+      <w:r>
+        <w:t xml:space="preserve">. Dalsza część wiadomości odpowiada specyficznym polom dla operacji wstawiania dokumentu.  </w:t>
+      </w:r>
+      <w:r>
+        <w:rPr>
+          <w:b/>
+        </w:rPr>
+        <w:t>Flags</w:t>
+      </w:r>
+      <w:r>
+        <w:t xml:space="preserve"> przyjmuję wartość </w:t>
+      </w:r>
+      <w:r>
+        <w:t>00-00-00-00</w:t>
+      </w:r>
+      <w:r>
+        <w:t xml:space="preserve"> = 0, a więc żadna z flag nie została ustawiona. Kolejnym elementem komunikatu jest zakodowana </w:t>
+      </w:r>
+      <w:r>
+        <w:t xml:space="preserve">pełna </w:t>
+      </w:r>
+      <w:r>
+        <w:t xml:space="preserve">nazwa kolekcji: </w:t>
+      </w:r>
+      <w:bookmarkStart w:id="2" w:name="OLE_LINK1"/>
+      <w:bookmarkStart w:id="3" w:name="OLE_LINK2"/>
+      <w:r>
+        <w:t>74-65-73-74-2E-65-6E-74-69-74-69-65-73-00</w:t>
+      </w:r>
+      <w:r>
+        <w:t xml:space="preserve"> </w:t>
+      </w:r>
+      <w:bookmarkEnd w:id="2"/>
+      <w:bookmarkEnd w:id="3"/>
+      <w:r>
+        <w:t>= „test.entities”.</w:t>
+      </w:r>
+      <w:r>
+        <w:t xml:space="preserve"> Pozostałe bajty: </w:t>
+      </w:r>
+      <w:r>
+        <w:t>24-00-00-00-07-5F-69-64-00-51-75-A7-20-41-B6-76-09-20-E2-9A-08-02-4E-61-6D-65-00-04-00-00-00-54-6F-6D-00-00</w:t>
+      </w:r>
+      <w:r>
+        <w:t xml:space="preserve"> reprezentują dokument w postaci BSON.</w:t>
+      </w:r>
+      <w:bookmarkStart w:id="4" w:name="_GoBack"/>
+      <w:bookmarkEnd w:id="4"/>
+    </w:p>
+    <w:p>
+      <w:pPr>
+        <w:pStyle w:val="KOD"/>
+      </w:pPr>
+      <w:r>
+        <w:br/>
       </w:r>
     </w:p>
     <w:sectPr>
@@ -387,7 +1601,6 @@
         <w:docPartUnique/>
       </w:docPartObj>
     </w:sdtPr>
-    <w:sdtEndPr/>
     <w:sdtContent>
       <w:p>
         <w:pPr>
@@ -407,7 +1620,7 @@
           <w:rPr>
             <w:noProof/>
           </w:rPr>
-          <w:t>1</w:t>
+          <w:t>5</w:t>
         </w:r>
         <w:r>
           <w:rPr>
@@ -445,6 +1658,63 @@
       </w:pPr>
       <w:r>
         <w:continuationSeparator/>
+      </w:r>
+    </w:p>
+  </w:footnote>
+  <w:footnote w:id="1">
+    <w:p>
+      <w:pPr>
+        <w:pStyle w:val="Tekstprzypisudolnego"/>
+      </w:pPr>
+      <w:r>
+        <w:rPr>
+          <w:rStyle w:val="Odwoanieprzypisudolnego"/>
+        </w:rPr>
+        <w:footnoteRef/>
+      </w:r>
+      <w:r>
+        <w:t xml:space="preserve"> </w:t>
+      </w:r>
+      <w:r>
+        <w:t xml:space="preserve">: </w:t>
+      </w:r>
+      <w:hyperlink r:id="rId1" w:anchor="/specification" w:history="1">
+        <w:r>
+          <w:rPr>
+            <w:rStyle w:val="Hipercze"/>
+          </w:rPr>
+          <w:t>http://bsonspec.org/#/specification</w:t>
+        </w:r>
+      </w:hyperlink>
+    </w:p>
+  </w:footnote>
+  <w:footnote w:id="2">
+    <w:p>
+      <w:pPr>
+        <w:pStyle w:val="Tekstprzypisudolnego"/>
+      </w:pPr>
+      <w:r>
+        <w:rPr>
+          <w:rStyle w:val="Odwoanieprzypisudolnego"/>
+        </w:rPr>
+        <w:footnoteRef/>
+      </w:r>
+      <w:r>
+        <w:t xml:space="preserve"> </w:t>
+      </w:r>
+      <w:r>
+        <w:t xml:space="preserve">Po dokładny opis reszty odsyłam do: </w:t>
+      </w:r>
+      <w:hyperlink r:id="rId2" w:history="1">
+        <w:r>
+          <w:rPr>
+            <w:rStyle w:val="Hipercze"/>
+          </w:rPr>
+          <w:t>http://docs.mongodb.org/meta-driver/latest/legacy/mongodb-wire-protocol/</w:t>
+        </w:r>
+      </w:hyperlink>
+      <w:r>
+        <w:t>.</w:t>
       </w:r>
     </w:p>
   </w:footnote>
@@ -5951,7 +7221,7 @@
 </file>
 
 <file path=customXml/itemProps1.xml><?xml version="1.0" encoding="utf-8"?>
-<ds:datastoreItem xmlns:ds="http://schemas.openxmlformats.org/officeDocument/2006/customXml" ds:itemID="{0CA52578-5964-4F58-A11D-85016D89F12F}">
+<ds:datastoreItem xmlns:ds="http://schemas.openxmlformats.org/officeDocument/2006/customXml" ds:itemID="{553990D3-DEA0-4472-9D4C-EF4C7C57201E}">
   <ds:schemaRefs>
     <ds:schemaRef ds:uri="http://schemas.openxmlformats.org/officeDocument/2006/bibliography"/>
   </ds:schemaRefs>

</xml_diff>